<commit_message>
added new files and corrections inem
</commit_message>
<xml_diff>
--- a/Отчеты/лаб2 .docx
+++ b/Отчеты/лаб2 .docx
@@ -1,6 +1,6 @@
 
 <file path=word/document.xml><?xml version="1.0" encoding="utf-8"?>
-<w:document xmlns:wpc="http://schemas.microsoft.com/office/word/2010/wordprocessingCanvas" xmlns:cx="http://schemas.microsoft.com/office/drawing/2014/chartex" xmlns:cx1="http://schemas.microsoft.com/office/drawing/2015/9/8/chartex" xmlns:cx2="http://schemas.microsoft.com/office/drawing/2015/10/21/chartex" xmlns:cx3="http://schemas.microsoft.com/office/drawing/2016/5/9/chartex" xmlns:cx4="http://schemas.microsoft.com/office/drawing/2016/5/10/chartex" xmlns:cx5="http://schemas.microsoft.com/office/drawing/2016/5/11/chartex" xmlns:cx6="http://schemas.microsoft.com/office/drawing/2016/5/12/chartex" xmlns:cx7="http://schemas.microsoft.com/office/drawing/2016/5/13/chartex" xmlns:cx8="http://schemas.microsoft.com/office/drawing/2016/5/14/chartex" xmlns:mc="http://schemas.openxmlformats.org/markup-compatibility/2006" xmlns:aink="http://schemas.microsoft.com/office/drawing/2016/ink" xmlns:am3d="http://schemas.microsoft.com/office/drawing/2017/model3d" xmlns:o="urn:schemas-microsoft-com:office:office" xmlns:r="http://schemas.openxmlformats.org/officeDocument/2006/relationships" xmlns:m="http://schemas.openxmlformats.org/officeDocument/2006/math" xmlns:v="urn:schemas-microsoft-com:vml" xmlns:wp14="http://schemas.microsoft.com/office/word/2010/wordprocessingDrawing" xmlns:wp="http://schemas.openxmlformats.org/drawingml/2006/wordprocessingDrawing" xmlns:w10="urn:schemas-microsoft-com:office:word" xmlns:w="http://schemas.openxmlformats.org/wordprocessingml/2006/main" xmlns:w14="http://schemas.microsoft.com/office/word/2010/wordml" xmlns:w15="http://schemas.microsoft.com/office/word/2012/wordml" xmlns:w16cex="http://schemas.microsoft.com/office/word/2018/wordml/cex" xmlns:w16cid="http://schemas.microsoft.com/office/word/2016/wordml/cid" xmlns:w16="http://schemas.microsoft.com/office/word/2018/wordml" xmlns:w16sdtdh="http://schemas.microsoft.com/office/word/2020/wordml/sdtdatahash" xmlns:w16se="http://schemas.microsoft.com/office/word/2015/wordml/symex" xmlns:wpg="http://schemas.microsoft.com/office/word/2010/wordprocessingGroup" xmlns:wpi="http://schemas.microsoft.com/office/word/2010/wordprocessingInk" xmlns:wne="http://schemas.microsoft.com/office/word/2006/wordml" xmlns:wps="http://schemas.microsoft.com/office/word/2010/wordprocessingShape" mc:Ignorable="w14 w15 w16se w16cid w16 w16cex w16sdtdh wp14">
+<w:document xmlns:wpc="http://schemas.microsoft.com/office/word/2010/wordprocessingCanvas" xmlns:cx="http://schemas.microsoft.com/office/drawing/2014/chartex" xmlns:cx1="http://schemas.microsoft.com/office/drawing/2015/9/8/chartex" xmlns:cx2="http://schemas.microsoft.com/office/drawing/2015/10/21/chartex" xmlns:cx3="http://schemas.microsoft.com/office/drawing/2016/5/9/chartex" xmlns:cx4="http://schemas.microsoft.com/office/drawing/2016/5/10/chartex" xmlns:cx5="http://schemas.microsoft.com/office/drawing/2016/5/11/chartex" xmlns:cx6="http://schemas.microsoft.com/office/drawing/2016/5/12/chartex" xmlns:cx7="http://schemas.microsoft.com/office/drawing/2016/5/13/chartex" xmlns:cx8="http://schemas.microsoft.com/office/drawing/2016/5/14/chartex" xmlns:mc="http://schemas.openxmlformats.org/markup-compatibility/2006" xmlns:aink="http://schemas.microsoft.com/office/drawing/2016/ink" xmlns:am3d="http://schemas.microsoft.com/office/drawing/2017/model3d" xmlns:o="urn:schemas-microsoft-com:office:office" xmlns:r="http://schemas.openxmlformats.org/officeDocument/2006/relationships" xmlns:m="http://schemas.openxmlformats.org/officeDocument/2006/math" xmlns:v="urn:schemas-microsoft-com:vml" xmlns:wp14="http://schemas.microsoft.com/office/word/2010/wordprocessingDrawing" xmlns:wp="http://schemas.openxmlformats.org/drawingml/2006/wordprocessingDrawing" xmlns:w10="urn:schemas-microsoft-com:office:word" xmlns:w="http://schemas.openxmlformats.org/wordprocessingml/2006/main" xmlns:w14="http://schemas.microsoft.com/office/word/2010/wordml" xmlns:w15="http://schemas.microsoft.com/office/word/2012/wordml" xmlns:w16cid="http://schemas.microsoft.com/office/word/2016/wordml/cid" xmlns:w16se="http://schemas.microsoft.com/office/word/2015/wordml/symex" xmlns:wpg="http://schemas.microsoft.com/office/word/2010/wordprocessingGroup" xmlns:wpi="http://schemas.microsoft.com/office/word/2010/wordprocessingInk" xmlns:wne="http://schemas.microsoft.com/office/word/2006/wordml" xmlns:wps="http://schemas.microsoft.com/office/word/2010/wordprocessingShape" mc:Ignorable="w14 w15 w16se w16cid wp14">
   <w:body>
     <w:p>
       <w:pPr>
@@ -101,8 +101,8 @@
           <w:rFonts w:ascii="Times New Roman" w:hAnsi="Times New Roman" w:cs="Times New Roman"/>
           <w:b/>
           <w:bCs/>
-          <w:sz w:val="28"/>
-          <w:szCs w:val="28"/>
+          <w:sz w:val="32"/>
+          <w:szCs w:val="32"/>
         </w:rPr>
       </w:pPr>
     </w:p>
@@ -114,8 +114,8 @@
           <w:rFonts w:ascii="Times New Roman" w:hAnsi="Times New Roman" w:cs="Times New Roman"/>
           <w:b/>
           <w:bCs/>
-          <w:sz w:val="28"/>
-          <w:szCs w:val="28"/>
+          <w:sz w:val="32"/>
+          <w:szCs w:val="32"/>
         </w:rPr>
       </w:pPr>
       <w:r>
@@ -123,20 +123,10 @@
           <w:rFonts w:ascii="Times New Roman" w:hAnsi="Times New Roman" w:cs="Times New Roman"/>
           <w:b/>
           <w:bCs/>
-          <w:sz w:val="28"/>
-          <w:szCs w:val="28"/>
-        </w:rPr>
-        <w:t>Отчет по лабораторной работе №</w:t>
-      </w:r>
-      <w:r>
-        <w:rPr>
-          <w:rFonts w:ascii="Times New Roman" w:hAnsi="Times New Roman" w:cs="Times New Roman"/>
-          <w:b/>
-          <w:bCs/>
-          <w:sz w:val="28"/>
-          <w:szCs w:val="28"/>
-        </w:rPr>
-        <w:t>2</w:t>
+          <w:sz w:val="32"/>
+          <w:szCs w:val="32"/>
+        </w:rPr>
+        <w:t>Отчет по лабораторной работе №2</w:t>
       </w:r>
     </w:p>
     <w:p>
@@ -145,33 +135,17 @@
         <w:jc w:val="center"/>
         <w:rPr>
           <w:rFonts w:ascii="Times New Roman" w:hAnsi="Times New Roman" w:cs="Times New Roman"/>
-          <w:sz w:val="28"/>
-          <w:szCs w:val="28"/>
-        </w:rPr>
-      </w:pPr>
-      <w:r>
-        <w:rPr>
-          <w:rFonts w:ascii="Times New Roman" w:hAnsi="Times New Roman" w:cs="Times New Roman"/>
-          <w:sz w:val="28"/>
-          <w:szCs w:val="28"/>
-        </w:rPr>
-        <w:t>На тему «</w:t>
-      </w:r>
-      <w:r>
-        <w:rPr>
-          <w:rFonts w:ascii="Times New Roman" w:hAnsi="Times New Roman" w:cs="Times New Roman"/>
-          <w:sz w:val="28"/>
-          <w:szCs w:val="28"/>
-        </w:rPr>
-        <w:t>Сортировки</w:t>
-      </w:r>
-      <w:r>
-        <w:rPr>
-          <w:rFonts w:ascii="Times New Roman" w:hAnsi="Times New Roman" w:cs="Times New Roman"/>
-          <w:sz w:val="28"/>
-          <w:szCs w:val="28"/>
-        </w:rPr>
-        <w:t>»</w:t>
+          <w:sz w:val="32"/>
+          <w:szCs w:val="32"/>
+        </w:rPr>
+      </w:pPr>
+      <w:r>
+        <w:rPr>
+          <w:rFonts w:ascii="Times New Roman" w:hAnsi="Times New Roman" w:cs="Times New Roman"/>
+          <w:sz w:val="32"/>
+          <w:szCs w:val="32"/>
+        </w:rPr>
+        <w:t>На тему «Сортировки»</w:t>
       </w:r>
     </w:p>
     <w:p>
@@ -180,15 +154,15 @@
         <w:jc w:val="center"/>
         <w:rPr>
           <w:rFonts w:ascii="Times New Roman" w:hAnsi="Times New Roman" w:cs="Times New Roman"/>
-          <w:sz w:val="28"/>
-          <w:szCs w:val="28"/>
-        </w:rPr>
-      </w:pPr>
-      <w:r>
-        <w:rPr>
-          <w:rFonts w:ascii="Times New Roman" w:hAnsi="Times New Roman" w:cs="Times New Roman"/>
-          <w:sz w:val="28"/>
-          <w:szCs w:val="28"/>
+          <w:sz w:val="32"/>
+          <w:szCs w:val="32"/>
+        </w:rPr>
+      </w:pPr>
+      <w:r>
+        <w:rPr>
+          <w:rFonts w:ascii="Times New Roman" w:hAnsi="Times New Roman" w:cs="Times New Roman"/>
+          <w:sz w:val="32"/>
+          <w:szCs w:val="32"/>
         </w:rPr>
         <w:t>Вариант №17</w:t>
       </w:r>
@@ -199,8 +173,8 @@
         <w:jc w:val="center"/>
         <w:rPr>
           <w:rFonts w:ascii="Times New Roman" w:hAnsi="Times New Roman" w:cs="Times New Roman"/>
-          <w:sz w:val="28"/>
-          <w:szCs w:val="28"/>
+          <w:sz w:val="32"/>
+          <w:szCs w:val="32"/>
         </w:rPr>
       </w:pPr>
     </w:p>
@@ -210,26 +184,46 @@
         <w:ind w:firstLine="5245"/>
         <w:rPr>
           <w:rFonts w:ascii="Times New Roman" w:hAnsi="Times New Roman" w:cs="Times New Roman"/>
-          <w:sz w:val="28"/>
-          <w:szCs w:val="28"/>
-        </w:rPr>
-      </w:pPr>
-      <w:r>
-        <w:rPr>
-          <w:rFonts w:ascii="Times New Roman" w:hAnsi="Times New Roman" w:cs="Times New Roman"/>
-          <w:sz w:val="28"/>
-          <w:szCs w:val="28"/>
-        </w:rPr>
-        <w:t>Выполнил: ст. группы</w:t>
-      </w:r>
-      <w:r>
-        <w:rPr>
-          <w:rFonts w:ascii="Times New Roman" w:hAnsi="Times New Roman" w:cs="Times New Roman"/>
-          <w:sz w:val="28"/>
-          <w:szCs w:val="28"/>
-        </w:rPr>
-        <w:t xml:space="preserve"> 2221121</w:t>
-      </w:r>
+          <w:sz w:val="32"/>
+          <w:szCs w:val="32"/>
+        </w:rPr>
+      </w:pPr>
+      <w:r>
+        <w:rPr>
+          <w:rFonts w:ascii="Times New Roman" w:hAnsi="Times New Roman" w:cs="Times New Roman"/>
+          <w:sz w:val="32"/>
+          <w:szCs w:val="32"/>
+        </w:rPr>
+        <w:t xml:space="preserve">Выполнил: </w:t>
+      </w:r>
+      <w:proofErr w:type="spellStart"/>
+      <w:proofErr w:type="gramStart"/>
+      <w:r>
+        <w:rPr>
+          <w:rFonts w:ascii="Times New Roman" w:hAnsi="Times New Roman" w:cs="Times New Roman"/>
+          <w:sz w:val="32"/>
+          <w:szCs w:val="32"/>
+        </w:rPr>
+        <w:t>ст.</w:t>
+      </w:r>
+      <w:r>
+        <w:rPr>
+          <w:rFonts w:ascii="Times New Roman" w:hAnsi="Times New Roman" w:cs="Times New Roman"/>
+          <w:sz w:val="32"/>
+          <w:szCs w:val="32"/>
+        </w:rPr>
+        <w:t>г</w:t>
+      </w:r>
+      <w:r>
+        <w:rPr>
+          <w:rFonts w:ascii="Times New Roman" w:hAnsi="Times New Roman" w:cs="Times New Roman"/>
+          <w:sz w:val="32"/>
+          <w:szCs w:val="32"/>
+        </w:rPr>
+        <w:t>руппы</w:t>
+      </w:r>
+      <w:proofErr w:type="spellEnd"/>
+      <w:proofErr w:type="gramEnd"/>
     </w:p>
     <w:p>
       <w:pPr>
@@ -237,27 +231,17 @@
         <w:ind w:firstLine="5245"/>
         <w:rPr>
           <w:rFonts w:ascii="Times New Roman" w:hAnsi="Times New Roman" w:cs="Times New Roman"/>
-          <w:sz w:val="28"/>
-          <w:szCs w:val="28"/>
-        </w:rPr>
-      </w:pPr>
-      <w:proofErr w:type="spellStart"/>
-      <w:r>
-        <w:rPr>
-          <w:rFonts w:ascii="Times New Roman" w:hAnsi="Times New Roman" w:cs="Times New Roman"/>
-          <w:sz w:val="28"/>
-          <w:szCs w:val="28"/>
-        </w:rPr>
-        <w:t>Хайрутдинов</w:t>
-      </w:r>
-      <w:proofErr w:type="spellEnd"/>
-      <w:r>
-        <w:rPr>
-          <w:rFonts w:ascii="Times New Roman" w:hAnsi="Times New Roman" w:cs="Times New Roman"/>
-          <w:sz w:val="28"/>
-          <w:szCs w:val="28"/>
-        </w:rPr>
-        <w:t xml:space="preserve"> А.А.</w:t>
+          <w:sz w:val="32"/>
+          <w:szCs w:val="32"/>
+        </w:rPr>
+      </w:pPr>
+      <w:r>
+        <w:rPr>
+          <w:rFonts w:ascii="Times New Roman" w:hAnsi="Times New Roman" w:cs="Times New Roman"/>
+          <w:sz w:val="32"/>
+          <w:szCs w:val="32"/>
+        </w:rPr>
+        <w:t>2221121</w:t>
       </w:r>
     </w:p>
     <w:p>
@@ -266,17 +250,27 @@
         <w:ind w:firstLine="5245"/>
         <w:rPr>
           <w:rFonts w:ascii="Times New Roman" w:hAnsi="Times New Roman" w:cs="Times New Roman"/>
-          <w:sz w:val="28"/>
-          <w:szCs w:val="28"/>
-        </w:rPr>
-      </w:pPr>
-      <w:r>
-        <w:rPr>
-          <w:rFonts w:ascii="Times New Roman" w:hAnsi="Times New Roman" w:cs="Times New Roman"/>
-          <w:sz w:val="28"/>
-          <w:szCs w:val="28"/>
-        </w:rPr>
-        <w:t xml:space="preserve">Проверил: </w:t>
+          <w:sz w:val="32"/>
+          <w:szCs w:val="32"/>
+        </w:rPr>
+      </w:pPr>
+      <w:proofErr w:type="spellStart"/>
+      <w:r>
+        <w:rPr>
+          <w:rFonts w:ascii="Times New Roman" w:hAnsi="Times New Roman" w:cs="Times New Roman"/>
+          <w:sz w:val="32"/>
+          <w:szCs w:val="32"/>
+        </w:rPr>
+        <w:t>Хайрутдинов</w:t>
+      </w:r>
+      <w:proofErr w:type="spellEnd"/>
+      <w:r>
+        <w:rPr>
+          <w:rFonts w:ascii="Times New Roman" w:hAnsi="Times New Roman" w:cs="Times New Roman"/>
+          <w:sz w:val="32"/>
+          <w:szCs w:val="32"/>
+        </w:rPr>
+        <w:t xml:space="preserve"> А.А.</w:t>
       </w:r>
     </w:p>
     <w:p>
@@ -285,16 +279,35 @@
         <w:ind w:firstLine="5245"/>
         <w:rPr>
           <w:rFonts w:ascii="Times New Roman" w:hAnsi="Times New Roman" w:cs="Times New Roman"/>
-          <w:sz w:val="28"/>
-          <w:szCs w:val="28"/>
+          <w:sz w:val="32"/>
+          <w:szCs w:val="32"/>
+        </w:rPr>
+      </w:pPr>
+      <w:r>
+        <w:rPr>
+          <w:rFonts w:ascii="Times New Roman" w:hAnsi="Times New Roman" w:cs="Times New Roman"/>
+          <w:sz w:val="32"/>
+          <w:szCs w:val="32"/>
+        </w:rPr>
+        <w:t xml:space="preserve">Проверил: </w:t>
+      </w:r>
+    </w:p>
+    <w:p>
+      <w:pPr>
+        <w:spacing w:after="0" w:line="360" w:lineRule="auto"/>
+        <w:ind w:firstLine="5245"/>
+        <w:rPr>
+          <w:rFonts w:ascii="Times New Roman" w:hAnsi="Times New Roman" w:cs="Times New Roman"/>
+          <w:sz w:val="32"/>
+          <w:szCs w:val="32"/>
         </w:rPr>
       </w:pPr>
       <w:proofErr w:type="spellStart"/>
       <w:r>
         <w:rPr>
           <w:rFonts w:ascii="Times New Roman" w:hAnsi="Times New Roman" w:cs="Times New Roman"/>
-          <w:sz w:val="28"/>
-          <w:szCs w:val="28"/>
+          <w:sz w:val="32"/>
+          <w:szCs w:val="32"/>
         </w:rPr>
         <w:t>Хузятова</w:t>
       </w:r>
@@ -302,8 +315,8 @@
       <w:r>
         <w:rPr>
           <w:rFonts w:ascii="Times New Roman" w:hAnsi="Times New Roman" w:cs="Times New Roman"/>
-          <w:sz w:val="28"/>
-          <w:szCs w:val="28"/>
+          <w:sz w:val="32"/>
+          <w:szCs w:val="32"/>
         </w:rPr>
         <w:t xml:space="preserve"> Л.Б.</w:t>
       </w:r>
@@ -976,7 +989,6 @@
       <w:r>
         <w:rPr>
           <w:rFonts w:ascii="Times New Roman" w:hAnsi="Times New Roman" w:cs="Times New Roman"/>
-          <w:b/>
           <w:bCs/>
           <w:sz w:val="28"/>
           <w:szCs w:val="28"/>
@@ -2147,7 +2159,7 @@
           <w:color w:val="000000"/>
           <w:sz w:val="19"/>
           <w:szCs w:val="19"/>
-          <w:lang w:val="en-US" w:eastAsia="en-US"/>
+          <w:lang w:eastAsia="en-US"/>
         </w:rPr>
       </w:pPr>
       <w:r>
@@ -2158,7 +2170,17 @@
           <w:szCs w:val="19"/>
           <w:lang w:val="en-US" w:eastAsia="en-US"/>
         </w:rPr>
-        <w:t xml:space="preserve">                 swapped = </w:t>
+        <w:t xml:space="preserve">                 swapped</w:t>
+      </w:r>
+      <w:r>
+        <w:rPr>
+          <w:rFonts w:ascii="Cascadia Mono" w:eastAsiaTheme="minorHAnsi" w:hAnsi="Cascadia Mono" w:cs="Cascadia Mono"/>
+          <w:color w:val="000000"/>
+          <w:sz w:val="19"/>
+          <w:szCs w:val="19"/>
+          <w:lang w:eastAsia="en-US"/>
+        </w:rPr>
+        <w:t xml:space="preserve"> = </w:t>
       </w:r>
       <w:r>
         <w:rPr>
@@ -2176,7 +2198,7 @@
           <w:color w:val="000000"/>
           <w:sz w:val="19"/>
           <w:szCs w:val="19"/>
-          <w:lang w:val="en-US" w:eastAsia="en-US"/>
+          <w:lang w:eastAsia="en-US"/>
         </w:rPr>
         <w:t>;</w:t>
       </w:r>
@@ -2201,7 +2223,7 @@
           <w:color w:val="000000"/>
           <w:sz w:val="19"/>
           <w:szCs w:val="19"/>
-          <w:lang w:val="en-US" w:eastAsia="en-US"/>
+          <w:lang w:eastAsia="en-US"/>
         </w:rPr>
         <w:t xml:space="preserve">                 </w:t>
       </w:r>
@@ -2249,7 +2271,7 @@
           <w:color w:val="000000"/>
           <w:sz w:val="19"/>
           <w:szCs w:val="19"/>
-          <w:lang w:eastAsia="en-US"/>
+          <w:lang w:val="en-NZ" w:eastAsia="en-US"/>
         </w:rPr>
       </w:pPr>
       <w:r>
@@ -2260,7 +2282,17 @@
           <w:szCs w:val="19"/>
           <w:lang w:eastAsia="en-US"/>
         </w:rPr>
-        <w:t xml:space="preserve">             }</w:t>
+        <w:t xml:space="preserve">             </w:t>
+      </w:r>
+      <w:r>
+        <w:rPr>
+          <w:rFonts w:ascii="Cascadia Mono" w:eastAsiaTheme="minorHAnsi" w:hAnsi="Cascadia Mono" w:cs="Cascadia Mono"/>
+          <w:color w:val="000000"/>
+          <w:sz w:val="19"/>
+          <w:szCs w:val="19"/>
+          <w:lang w:val="en-NZ" w:eastAsia="en-US"/>
+        </w:rPr>
+        <w:t>}</w:t>
       </w:r>
     </w:p>
     <w:p>
@@ -2274,7 +2306,7 @@
           <w:color w:val="000000"/>
           <w:sz w:val="19"/>
           <w:szCs w:val="19"/>
-          <w:lang w:eastAsia="en-US"/>
+          <w:lang w:val="en-NZ" w:eastAsia="en-US"/>
         </w:rPr>
       </w:pPr>
       <w:r>
@@ -2283,7 +2315,7 @@
           <w:color w:val="000000"/>
           <w:sz w:val="19"/>
           <w:szCs w:val="19"/>
-          <w:lang w:eastAsia="en-US"/>
+          <w:lang w:val="en-NZ" w:eastAsia="en-US"/>
         </w:rPr>
         <w:t xml:space="preserve">         }</w:t>
       </w:r>
@@ -2299,7 +2331,7 @@
           <w:color w:val="000000"/>
           <w:sz w:val="19"/>
           <w:szCs w:val="19"/>
-          <w:lang w:eastAsia="en-US"/>
+          <w:lang w:val="en-NZ" w:eastAsia="en-US"/>
         </w:rPr>
       </w:pPr>
     </w:p>
@@ -2314,7 +2346,7 @@
           <w:color w:val="000000"/>
           <w:sz w:val="19"/>
           <w:szCs w:val="19"/>
-          <w:lang w:eastAsia="en-US"/>
+          <w:lang w:val="en-NZ" w:eastAsia="en-US"/>
         </w:rPr>
       </w:pPr>
       <w:r>
@@ -2323,29 +2355,27 @@
           <w:color w:val="000000"/>
           <w:sz w:val="19"/>
           <w:szCs w:val="19"/>
-          <w:lang w:eastAsia="en-US"/>
+          <w:lang w:val="en-NZ" w:eastAsia="en-US"/>
         </w:rPr>
         <w:t xml:space="preserve">         </w:t>
       </w:r>
-      <w:proofErr w:type="spellStart"/>
       <w:r>
         <w:rPr>
           <w:rFonts w:ascii="Cascadia Mono" w:eastAsiaTheme="minorHAnsi" w:hAnsi="Cascadia Mono" w:cs="Cascadia Mono"/>
           <w:color w:val="0000FF"/>
           <w:sz w:val="19"/>
           <w:szCs w:val="19"/>
-          <w:lang w:eastAsia="en-US"/>
+          <w:lang w:val="en-NZ" w:eastAsia="en-US"/>
         </w:rPr>
         <w:t>if</w:t>
       </w:r>
-      <w:proofErr w:type="spellEnd"/>
       <w:r>
         <w:rPr>
           <w:rFonts w:ascii="Cascadia Mono" w:eastAsiaTheme="minorHAnsi" w:hAnsi="Cascadia Mono" w:cs="Cascadia Mono"/>
           <w:color w:val="000000"/>
           <w:sz w:val="19"/>
           <w:szCs w:val="19"/>
-          <w:lang w:eastAsia="en-US"/>
+          <w:lang w:val="en-NZ" w:eastAsia="en-US"/>
         </w:rPr>
         <w:t xml:space="preserve"> </w:t>
       </w:r>
@@ -2356,30 +2386,18 @@
           <w:color w:val="000000"/>
           <w:sz w:val="19"/>
           <w:szCs w:val="19"/>
-          <w:lang w:eastAsia="en-US"/>
-        </w:rPr>
-        <w:t>(!</w:t>
-      </w:r>
-      <w:proofErr w:type="spellStart"/>
+          <w:lang w:val="en-NZ" w:eastAsia="en-US"/>
+        </w:rPr>
+        <w:t>(!swapped</w:t>
+      </w:r>
+      <w:proofErr w:type="gramEnd"/>
       <w:r>
         <w:rPr>
           <w:rFonts w:ascii="Cascadia Mono" w:eastAsiaTheme="minorHAnsi" w:hAnsi="Cascadia Mono" w:cs="Cascadia Mono"/>
           <w:color w:val="000000"/>
           <w:sz w:val="19"/>
           <w:szCs w:val="19"/>
-          <w:lang w:eastAsia="en-US"/>
-        </w:rPr>
-        <w:t>swapped</w:t>
-      </w:r>
-      <w:proofErr w:type="spellEnd"/>
-      <w:proofErr w:type="gramEnd"/>
-      <w:r>
-        <w:rPr>
-          <w:rFonts w:ascii="Cascadia Mono" w:eastAsiaTheme="minorHAnsi" w:hAnsi="Cascadia Mono" w:cs="Cascadia Mono"/>
-          <w:color w:val="000000"/>
-          <w:sz w:val="19"/>
-          <w:szCs w:val="19"/>
-          <w:lang w:eastAsia="en-US"/>
+          <w:lang w:val="en-NZ" w:eastAsia="en-US"/>
         </w:rPr>
         <w:t>)</w:t>
       </w:r>
@@ -2404,7 +2422,7 @@
           <w:color w:val="000000"/>
           <w:sz w:val="19"/>
           <w:szCs w:val="19"/>
-          <w:lang w:eastAsia="en-US"/>
+          <w:lang w:val="en-NZ" w:eastAsia="en-US"/>
         </w:rPr>
         <w:t xml:space="preserve">             </w:t>
       </w:r>
@@ -3098,7 +3116,7 @@
           <w:color w:val="000000"/>
           <w:sz w:val="19"/>
           <w:szCs w:val="19"/>
-          <w:lang w:val="en-US" w:eastAsia="en-US"/>
+          <w:lang w:eastAsia="en-US"/>
         </w:rPr>
       </w:pPr>
       <w:r>
@@ -3109,7 +3127,17 @@
           <w:szCs w:val="19"/>
           <w:lang w:val="en-US" w:eastAsia="en-US"/>
         </w:rPr>
-        <w:t xml:space="preserve">                 swapped = </w:t>
+        <w:t xml:space="preserve">                 swapped</w:t>
+      </w:r>
+      <w:r>
+        <w:rPr>
+          <w:rFonts w:ascii="Cascadia Mono" w:eastAsiaTheme="minorHAnsi" w:hAnsi="Cascadia Mono" w:cs="Cascadia Mono"/>
+          <w:color w:val="000000"/>
+          <w:sz w:val="19"/>
+          <w:szCs w:val="19"/>
+          <w:lang w:eastAsia="en-US"/>
+        </w:rPr>
+        <w:t xml:space="preserve"> = </w:t>
       </w:r>
       <w:r>
         <w:rPr>
@@ -3127,7 +3155,7 @@
           <w:color w:val="000000"/>
           <w:sz w:val="19"/>
           <w:szCs w:val="19"/>
-          <w:lang w:val="en-US" w:eastAsia="en-US"/>
+          <w:lang w:eastAsia="en-US"/>
         </w:rPr>
         <w:t>;</w:t>
       </w:r>
@@ -3143,7 +3171,7 @@
           <w:color w:val="008000"/>
           <w:sz w:val="19"/>
           <w:szCs w:val="19"/>
-          <w:lang w:val="en-US" w:eastAsia="en-US"/>
+          <w:lang w:eastAsia="en-US"/>
         </w:rPr>
       </w:pPr>
       <w:r>
@@ -3152,9 +3180,29 @@
           <w:color w:val="000000"/>
           <w:sz w:val="19"/>
           <w:szCs w:val="19"/>
-          <w:lang w:val="en-US" w:eastAsia="en-US"/>
-        </w:rPr>
-        <w:t xml:space="preserve">                 swaps++; </w:t>
+          <w:lang w:eastAsia="en-US"/>
+        </w:rPr>
+        <w:t xml:space="preserve">                 </w:t>
+      </w:r>
+      <w:r>
+        <w:rPr>
+          <w:rFonts w:ascii="Cascadia Mono" w:eastAsiaTheme="minorHAnsi" w:hAnsi="Cascadia Mono" w:cs="Cascadia Mono"/>
+          <w:color w:val="000000"/>
+          <w:sz w:val="19"/>
+          <w:szCs w:val="19"/>
+          <w:lang w:val="en-US" w:eastAsia="en-US"/>
+        </w:rPr>
+        <w:t>swaps</w:t>
+      </w:r>
+      <w:r>
+        <w:rPr>
+          <w:rFonts w:ascii="Cascadia Mono" w:eastAsiaTheme="minorHAnsi" w:hAnsi="Cascadia Mono" w:cs="Cascadia Mono"/>
+          <w:color w:val="000000"/>
+          <w:sz w:val="19"/>
+          <w:szCs w:val="19"/>
+          <w:lang w:eastAsia="en-US"/>
+        </w:rPr>
+        <w:t xml:space="preserve">++; </w:t>
       </w:r>
       <w:r>
         <w:rPr>
@@ -3162,7 +3210,7 @@
           <w:color w:val="008000"/>
           <w:sz w:val="19"/>
           <w:szCs w:val="19"/>
-          <w:lang w:val="en-US" w:eastAsia="en-US"/>
+          <w:lang w:eastAsia="en-US"/>
         </w:rPr>
         <w:t xml:space="preserve">// </w:t>
       </w:r>
@@ -3182,7 +3230,7 @@
           <w:color w:val="008000"/>
           <w:sz w:val="19"/>
           <w:szCs w:val="19"/>
-          <w:lang w:val="en-US" w:eastAsia="en-US"/>
+          <w:lang w:eastAsia="en-US"/>
         </w:rPr>
         <w:t xml:space="preserve"> </w:t>
       </w:r>
@@ -3202,7 +3250,7 @@
           <w:color w:val="008000"/>
           <w:sz w:val="19"/>
           <w:szCs w:val="19"/>
-          <w:lang w:val="en-US" w:eastAsia="en-US"/>
+          <w:lang w:eastAsia="en-US"/>
         </w:rPr>
         <w:t xml:space="preserve"> </w:t>
       </w:r>
@@ -3237,9 +3285,19 @@
           <w:color w:val="000000"/>
           <w:sz w:val="19"/>
           <w:szCs w:val="19"/>
-          <w:lang w:val="en-US" w:eastAsia="en-US"/>
-        </w:rPr>
-        <w:t xml:space="preserve">             }</w:t>
+          <w:lang w:eastAsia="en-US"/>
+        </w:rPr>
+        <w:t xml:space="preserve">             </w:t>
+      </w:r>
+      <w:r>
+        <w:rPr>
+          <w:rFonts w:ascii="Cascadia Mono" w:eastAsiaTheme="minorHAnsi" w:hAnsi="Cascadia Mono" w:cs="Cascadia Mono"/>
+          <w:color w:val="000000"/>
+          <w:sz w:val="19"/>
+          <w:szCs w:val="19"/>
+          <w:lang w:val="en-US" w:eastAsia="en-US"/>
+        </w:rPr>
+        <w:t>}</w:t>
       </w:r>
     </w:p>
     <w:p>
@@ -8475,7 +8533,27 @@
           <w:szCs w:val="19"/>
           <w:lang w:eastAsia="en-US"/>
         </w:rPr>
-        <w:t>[j] = temp;</w:t>
+        <w:t xml:space="preserve">[j] = </w:t>
+      </w:r>
+      <w:proofErr w:type="spellStart"/>
+      <w:r>
+        <w:rPr>
+          <w:rFonts w:ascii="Cascadia Mono" w:eastAsiaTheme="minorHAnsi" w:hAnsi="Cascadia Mono" w:cs="Cascadia Mono"/>
+          <w:sz w:val="19"/>
+          <w:szCs w:val="19"/>
+          <w:lang w:eastAsia="en-US"/>
+        </w:rPr>
+        <w:t>temp</w:t>
+      </w:r>
+      <w:proofErr w:type="spellEnd"/>
+      <w:r>
+        <w:rPr>
+          <w:rFonts w:ascii="Cascadia Mono" w:eastAsiaTheme="minorHAnsi" w:hAnsi="Cascadia Mono" w:cs="Cascadia Mono"/>
+          <w:sz w:val="19"/>
+          <w:szCs w:val="19"/>
+          <w:lang w:eastAsia="en-US"/>
+        </w:rPr>
+        <w:t>;</w:t>
       </w:r>
     </w:p>
     <w:p>
@@ -11903,13 +11981,6 @@
           <w:szCs w:val="28"/>
         </w:rPr>
         <w:br/>
-      </w:r>
-      <w:r>
-        <w:rPr>
-          <w:rFonts w:ascii="Times New Roman" w:hAnsi="Times New Roman" w:cs="Times New Roman"/>
-          <w:sz w:val="28"/>
-          <w:szCs w:val="28"/>
-        </w:rPr>
         <w:t xml:space="preserve"> </w:t>
       </w:r>
       <w:r>
@@ -13056,7 +13127,7 @@
           <w:rFonts w:ascii="Cascadia Mono" w:eastAsiaTheme="minorHAnsi" w:hAnsi="Cascadia Mono" w:cs="Cascadia Mono"/>
           <w:sz w:val="19"/>
           <w:szCs w:val="19"/>
-          <w:lang w:eastAsia="en-US"/>
+          <w:lang w:val="en-NZ" w:eastAsia="en-US"/>
         </w:rPr>
       </w:pPr>
       <w:r>
@@ -13068,15 +13139,24 @@
         </w:rPr>
         <w:t xml:space="preserve">     </w:t>
       </w:r>
+      <w:r>
+        <w:rPr>
+          <w:rFonts w:ascii="Cascadia Mono" w:eastAsiaTheme="minorHAnsi" w:hAnsi="Cascadia Mono" w:cs="Cascadia Mono"/>
+          <w:sz w:val="19"/>
+          <w:szCs w:val="19"/>
+          <w:lang w:val="en-NZ" w:eastAsia="en-US"/>
+        </w:rPr>
+        <w:t xml:space="preserve">for (int </w:t>
+      </w:r>
       <w:proofErr w:type="spellStart"/>
       <w:r>
         <w:rPr>
           <w:rFonts w:ascii="Cascadia Mono" w:eastAsiaTheme="minorHAnsi" w:hAnsi="Cascadia Mono" w:cs="Cascadia Mono"/>
           <w:sz w:val="19"/>
           <w:szCs w:val="19"/>
-          <w:lang w:eastAsia="en-US"/>
-        </w:rPr>
-        <w:t>for</w:t>
+          <w:lang w:val="en-NZ" w:eastAsia="en-US"/>
+        </w:rPr>
+        <w:t>i</w:t>
       </w:r>
       <w:proofErr w:type="spellEnd"/>
       <w:r>
@@ -13084,9 +13164,9 @@
           <w:rFonts w:ascii="Cascadia Mono" w:eastAsiaTheme="minorHAnsi" w:hAnsi="Cascadia Mono" w:cs="Cascadia Mono"/>
           <w:sz w:val="19"/>
           <w:szCs w:val="19"/>
-          <w:lang w:eastAsia="en-US"/>
-        </w:rPr>
-        <w:t xml:space="preserve"> (</w:t>
+          <w:lang w:val="en-NZ" w:eastAsia="en-US"/>
+        </w:rPr>
+        <w:t xml:space="preserve"> = n - 1; </w:t>
       </w:r>
       <w:proofErr w:type="spellStart"/>
       <w:r>
@@ -13094,9 +13174,9 @@
           <w:rFonts w:ascii="Cascadia Mono" w:eastAsiaTheme="minorHAnsi" w:hAnsi="Cascadia Mono" w:cs="Cascadia Mono"/>
           <w:sz w:val="19"/>
           <w:szCs w:val="19"/>
-          <w:lang w:eastAsia="en-US"/>
-        </w:rPr>
-        <w:t>int</w:t>
+          <w:lang w:val="en-NZ" w:eastAsia="en-US"/>
+        </w:rPr>
+        <w:t>i</w:t>
       </w:r>
       <w:proofErr w:type="spellEnd"/>
       <w:r>
@@ -13104,29 +13184,29 @@
           <w:rFonts w:ascii="Cascadia Mono" w:eastAsiaTheme="minorHAnsi" w:hAnsi="Cascadia Mono" w:cs="Cascadia Mono"/>
           <w:sz w:val="19"/>
           <w:szCs w:val="19"/>
-          <w:lang w:eastAsia="en-US"/>
-        </w:rPr>
-        <w:t xml:space="preserve"> i = n - 1; </w:t>
-      </w:r>
-      <w:proofErr w:type="gramStart"/>
-      <w:r>
-        <w:rPr>
-          <w:rFonts w:ascii="Cascadia Mono" w:eastAsiaTheme="minorHAnsi" w:hAnsi="Cascadia Mono" w:cs="Cascadia Mono"/>
-          <w:sz w:val="19"/>
-          <w:szCs w:val="19"/>
-          <w:lang w:eastAsia="en-US"/>
-        </w:rPr>
-        <w:t>i &gt;</w:t>
-      </w:r>
-      <w:proofErr w:type="gramEnd"/>
-      <w:r>
-        <w:rPr>
-          <w:rFonts w:ascii="Cascadia Mono" w:eastAsiaTheme="minorHAnsi" w:hAnsi="Cascadia Mono" w:cs="Cascadia Mono"/>
-          <w:sz w:val="19"/>
-          <w:szCs w:val="19"/>
-          <w:lang w:eastAsia="en-US"/>
-        </w:rPr>
-        <w:t xml:space="preserve"> 0; i--)</w:t>
+          <w:lang w:val="en-NZ" w:eastAsia="en-US"/>
+        </w:rPr>
+        <w:t xml:space="preserve"> &gt; 0; </w:t>
+      </w:r>
+      <w:proofErr w:type="spellStart"/>
+      <w:r>
+        <w:rPr>
+          <w:rFonts w:ascii="Cascadia Mono" w:eastAsiaTheme="minorHAnsi" w:hAnsi="Cascadia Mono" w:cs="Cascadia Mono"/>
+          <w:sz w:val="19"/>
+          <w:szCs w:val="19"/>
+          <w:lang w:val="en-NZ" w:eastAsia="en-US"/>
+        </w:rPr>
+        <w:t>i</w:t>
+      </w:r>
+      <w:proofErr w:type="spellEnd"/>
+      <w:r>
+        <w:rPr>
+          <w:rFonts w:ascii="Cascadia Mono" w:eastAsiaTheme="minorHAnsi" w:hAnsi="Cascadia Mono" w:cs="Cascadia Mono"/>
+          <w:sz w:val="19"/>
+          <w:szCs w:val="19"/>
+          <w:lang w:val="en-NZ" w:eastAsia="en-US"/>
+        </w:rPr>
+        <w:t>--)</w:t>
       </w:r>
     </w:p>
     <w:p>
@@ -13147,9 +13227,18 @@
           <w:rFonts w:ascii="Cascadia Mono" w:eastAsiaTheme="minorHAnsi" w:hAnsi="Cascadia Mono" w:cs="Cascadia Mono"/>
           <w:sz w:val="19"/>
           <w:szCs w:val="19"/>
-          <w:lang w:eastAsia="en-US"/>
-        </w:rPr>
-        <w:t xml:space="preserve">     {</w:t>
+          <w:lang w:val="en-NZ" w:eastAsia="en-US"/>
+        </w:rPr>
+        <w:t xml:space="preserve">     </w:t>
+      </w:r>
+      <w:r>
+        <w:rPr>
+          <w:rFonts w:ascii="Cascadia Mono" w:eastAsiaTheme="minorHAnsi" w:hAnsi="Cascadia Mono" w:cs="Cascadia Mono"/>
+          <w:sz w:val="19"/>
+          <w:szCs w:val="19"/>
+          <w:lang w:eastAsia="en-US"/>
+        </w:rPr>
+        <w:t>{</w:t>
       </w:r>
     </w:p>
     <w:p>
@@ -13185,7 +13274,7 @@
           <w:rFonts w:ascii="Cascadia Mono" w:eastAsiaTheme="minorHAnsi" w:hAnsi="Cascadia Mono" w:cs="Cascadia Mono"/>
           <w:sz w:val="19"/>
           <w:szCs w:val="19"/>
-          <w:lang w:eastAsia="en-US"/>
+          <w:lang w:val="en-NZ" w:eastAsia="en-US"/>
         </w:rPr>
       </w:pPr>
       <w:r>
@@ -13197,66 +13286,24 @@
         </w:rPr>
         <w:t xml:space="preserve">         </w:t>
       </w:r>
-      <w:proofErr w:type="spellStart"/>
-      <w:r>
-        <w:rPr>
-          <w:rFonts w:ascii="Cascadia Mono" w:eastAsiaTheme="minorHAnsi" w:hAnsi="Cascadia Mono" w:cs="Cascadia Mono"/>
-          <w:sz w:val="19"/>
-          <w:szCs w:val="19"/>
-          <w:lang w:eastAsia="en-US"/>
-        </w:rPr>
-        <w:t>int</w:t>
-      </w:r>
-      <w:proofErr w:type="spellEnd"/>
-      <w:r>
-        <w:rPr>
-          <w:rFonts w:ascii="Cascadia Mono" w:eastAsiaTheme="minorHAnsi" w:hAnsi="Cascadia Mono" w:cs="Cascadia Mono"/>
-          <w:sz w:val="19"/>
-          <w:szCs w:val="19"/>
-          <w:lang w:eastAsia="en-US"/>
-        </w:rPr>
-        <w:t xml:space="preserve"> </w:t>
-      </w:r>
-      <w:proofErr w:type="spellStart"/>
-      <w:r>
-        <w:rPr>
-          <w:rFonts w:ascii="Cascadia Mono" w:eastAsiaTheme="minorHAnsi" w:hAnsi="Cascadia Mono" w:cs="Cascadia Mono"/>
-          <w:sz w:val="19"/>
-          <w:szCs w:val="19"/>
-          <w:lang w:eastAsia="en-US"/>
-        </w:rPr>
-        <w:t>temp</w:t>
-      </w:r>
-      <w:proofErr w:type="spellEnd"/>
-      <w:r>
-        <w:rPr>
-          <w:rFonts w:ascii="Cascadia Mono" w:eastAsiaTheme="minorHAnsi" w:hAnsi="Cascadia Mono" w:cs="Cascadia Mono"/>
-          <w:sz w:val="19"/>
-          <w:szCs w:val="19"/>
-          <w:lang w:eastAsia="en-US"/>
-        </w:rPr>
-        <w:t xml:space="preserve"> = </w:t>
-      </w:r>
-      <w:proofErr w:type="spellStart"/>
+      <w:r>
+        <w:rPr>
+          <w:rFonts w:ascii="Cascadia Mono" w:eastAsiaTheme="minorHAnsi" w:hAnsi="Cascadia Mono" w:cs="Cascadia Mono"/>
+          <w:sz w:val="19"/>
+          <w:szCs w:val="19"/>
+          <w:lang w:val="en-NZ" w:eastAsia="en-US"/>
+        </w:rPr>
+        <w:t xml:space="preserve">int temp = </w:t>
+      </w:r>
       <w:proofErr w:type="gramStart"/>
       <w:r>
         <w:rPr>
           <w:rFonts w:ascii="Cascadia Mono" w:eastAsiaTheme="minorHAnsi" w:hAnsi="Cascadia Mono" w:cs="Cascadia Mono"/>
           <w:sz w:val="19"/>
           <w:szCs w:val="19"/>
-          <w:lang w:eastAsia="en-US"/>
-        </w:rPr>
-        <w:t>array</w:t>
-      </w:r>
-      <w:proofErr w:type="spellEnd"/>
-      <w:r>
-        <w:rPr>
-          <w:rFonts w:ascii="Cascadia Mono" w:eastAsiaTheme="minorHAnsi" w:hAnsi="Cascadia Mono" w:cs="Cascadia Mono"/>
-          <w:sz w:val="19"/>
-          <w:szCs w:val="19"/>
-          <w:lang w:eastAsia="en-US"/>
-        </w:rPr>
-        <w:t>[</w:t>
+          <w:lang w:val="en-NZ" w:eastAsia="en-US"/>
+        </w:rPr>
+        <w:t>array[</w:t>
       </w:r>
       <w:proofErr w:type="gramEnd"/>
       <w:r>
@@ -13264,7 +13311,7 @@
           <w:rFonts w:ascii="Cascadia Mono" w:eastAsiaTheme="minorHAnsi" w:hAnsi="Cascadia Mono" w:cs="Cascadia Mono"/>
           <w:sz w:val="19"/>
           <w:szCs w:val="19"/>
-          <w:lang w:eastAsia="en-US"/>
+          <w:lang w:val="en-NZ" w:eastAsia="en-US"/>
         </w:rPr>
         <w:t>0];</w:t>
       </w:r>
@@ -13287,7 +13334,7 @@
           <w:rFonts w:ascii="Cascadia Mono" w:eastAsiaTheme="minorHAnsi" w:hAnsi="Cascadia Mono" w:cs="Cascadia Mono"/>
           <w:sz w:val="19"/>
           <w:szCs w:val="19"/>
-          <w:lang w:eastAsia="en-US"/>
+          <w:lang w:val="en-NZ" w:eastAsia="en-US"/>
         </w:rPr>
         <w:t xml:space="preserve">         </w:t>
       </w:r>
@@ -13342,17 +13389,26 @@
           <w:rFonts w:ascii="Cascadia Mono" w:eastAsiaTheme="minorHAnsi" w:hAnsi="Cascadia Mono" w:cs="Cascadia Mono"/>
           <w:sz w:val="19"/>
           <w:szCs w:val="19"/>
-          <w:lang w:val="en-US" w:eastAsia="en-US"/>
-        </w:rPr>
-      </w:pPr>
-      <w:r>
-        <w:rPr>
-          <w:rFonts w:ascii="Cascadia Mono" w:eastAsiaTheme="minorHAnsi" w:hAnsi="Cascadia Mono" w:cs="Cascadia Mono"/>
-          <w:sz w:val="19"/>
-          <w:szCs w:val="19"/>
-          <w:lang w:val="en-US" w:eastAsia="en-US"/>
-        </w:rPr>
-        <w:t xml:space="preserve">         array[</w:t>
+          <w:lang w:eastAsia="en-US"/>
+        </w:rPr>
+      </w:pPr>
+      <w:r>
+        <w:rPr>
+          <w:rFonts w:ascii="Cascadia Mono" w:eastAsiaTheme="minorHAnsi" w:hAnsi="Cascadia Mono" w:cs="Cascadia Mono"/>
+          <w:sz w:val="19"/>
+          <w:szCs w:val="19"/>
+          <w:lang w:val="en-US" w:eastAsia="en-US"/>
+        </w:rPr>
+        <w:t xml:space="preserve">         array</w:t>
+      </w:r>
+      <w:r>
+        <w:rPr>
+          <w:rFonts w:ascii="Cascadia Mono" w:eastAsiaTheme="minorHAnsi" w:hAnsi="Cascadia Mono" w:cs="Cascadia Mono"/>
+          <w:sz w:val="19"/>
+          <w:szCs w:val="19"/>
+          <w:lang w:eastAsia="en-US"/>
+        </w:rPr>
+        <w:t>[</w:t>
       </w:r>
       <w:proofErr w:type="spellStart"/>
       <w:r>
@@ -13370,9 +13426,27 @@
           <w:rFonts w:ascii="Cascadia Mono" w:eastAsiaTheme="minorHAnsi" w:hAnsi="Cascadia Mono" w:cs="Cascadia Mono"/>
           <w:sz w:val="19"/>
           <w:szCs w:val="19"/>
-          <w:lang w:val="en-US" w:eastAsia="en-US"/>
-        </w:rPr>
-        <w:t>] = temp;</w:t>
+          <w:lang w:eastAsia="en-US"/>
+        </w:rPr>
+        <w:t xml:space="preserve">] = </w:t>
+      </w:r>
+      <w:r>
+        <w:rPr>
+          <w:rFonts w:ascii="Cascadia Mono" w:eastAsiaTheme="minorHAnsi" w:hAnsi="Cascadia Mono" w:cs="Cascadia Mono"/>
+          <w:sz w:val="19"/>
+          <w:szCs w:val="19"/>
+          <w:lang w:val="en-US" w:eastAsia="en-US"/>
+        </w:rPr>
+        <w:t>temp</w:t>
+      </w:r>
+      <w:r>
+        <w:rPr>
+          <w:rFonts w:ascii="Cascadia Mono" w:eastAsiaTheme="minorHAnsi" w:hAnsi="Cascadia Mono" w:cs="Cascadia Mono"/>
+          <w:sz w:val="19"/>
+          <w:szCs w:val="19"/>
+          <w:lang w:eastAsia="en-US"/>
+        </w:rPr>
+        <w:t>;</w:t>
       </w:r>
     </w:p>
     <w:p>
@@ -13385,7 +13459,7 @@
           <w:rFonts w:ascii="Cascadia Mono" w:eastAsiaTheme="minorHAnsi" w:hAnsi="Cascadia Mono" w:cs="Cascadia Mono"/>
           <w:sz w:val="19"/>
           <w:szCs w:val="19"/>
-          <w:lang w:val="en-US" w:eastAsia="en-US"/>
+          <w:lang w:eastAsia="en-US"/>
         </w:rPr>
       </w:pPr>
     </w:p>
@@ -13407,7 +13481,7 @@
           <w:rFonts w:ascii="Cascadia Mono" w:eastAsiaTheme="minorHAnsi" w:hAnsi="Cascadia Mono" w:cs="Cascadia Mono"/>
           <w:sz w:val="19"/>
           <w:szCs w:val="19"/>
-          <w:lang w:val="en-US" w:eastAsia="en-US"/>
+          <w:lang w:eastAsia="en-US"/>
         </w:rPr>
         <w:t xml:space="preserve">         </w:t>
       </w:r>
@@ -17764,6 +17838,7 @@
           <w:rFonts w:ascii="Times New Roman" w:hAnsi="Times New Roman" w:cs="Times New Roman"/>
           <w:b/>
           <w:bCs/>
+          <w:sz w:val="28"/>
           <w:lang w:val="en-US"/>
         </w:rPr>
       </w:pPr>
@@ -17772,6 +17847,7 @@
           <w:rFonts w:ascii="Times New Roman" w:hAnsi="Times New Roman" w:cs="Times New Roman"/>
           <w:b/>
           <w:bCs/>
+          <w:sz w:val="28"/>
         </w:rPr>
         <w:lastRenderedPageBreak/>
         <w:t>Вывод</w:t>
@@ -17781,10 +17857,13 @@
           <w:rFonts w:ascii="Times New Roman" w:hAnsi="Times New Roman" w:cs="Times New Roman"/>
           <w:b/>
           <w:bCs/>
+          <w:sz w:val="28"/>
           <w:lang w:val="en-US"/>
         </w:rPr>
         <w:t>:</w:t>
       </w:r>
+      <w:bookmarkStart w:id="0" w:name="_GoBack"/>
+      <w:bookmarkEnd w:id="0"/>
     </w:p>
     <w:p>
       <w:pPr>
@@ -18205,15 +18284,7 @@
           <w:sz w:val="28"/>
           <w:szCs w:val="28"/>
         </w:rPr>
-        <w:t>1)</w:t>
-      </w:r>
-      <w:r>
-        <w:rPr>
-          <w:rFonts w:ascii="Times New Roman" w:hAnsi="Times New Roman" w:cs="Times New Roman"/>
-          <w:sz w:val="28"/>
-          <w:szCs w:val="28"/>
-        </w:rPr>
-        <w:t xml:space="preserve">Время выполнения </w:t>
+        <w:t xml:space="preserve">1)Время выполнения </w:t>
       </w:r>
       <w:proofErr w:type="spellStart"/>
       <w:r>
@@ -18231,23 +18302,7 @@
           <w:sz w:val="28"/>
           <w:szCs w:val="28"/>
         </w:rPr>
-        <w:t xml:space="preserve"> сортировки значительно превышает время выполнения</w:t>
-      </w:r>
-      <w:r>
-        <w:rPr>
-          <w:rFonts w:ascii="Times New Roman" w:hAnsi="Times New Roman" w:cs="Times New Roman"/>
-          <w:sz w:val="28"/>
-          <w:szCs w:val="28"/>
-        </w:rPr>
-        <w:t xml:space="preserve"> </w:t>
-      </w:r>
-      <w:r>
-        <w:rPr>
-          <w:rFonts w:ascii="Times New Roman" w:hAnsi="Times New Roman" w:cs="Times New Roman"/>
-          <w:sz w:val="28"/>
-          <w:szCs w:val="28"/>
-        </w:rPr>
-        <w:t>других двух сортировок, особенно на массивах большого размера (16384 элемента).</w:t>
+        <w:t xml:space="preserve"> сортировки значительно превышает время выполнения других двух сортировок, особенно на массивах большого размера (16384 элемента).</w:t>
       </w:r>
     </w:p>
     <w:p>
@@ -18266,15 +18321,7 @@
           <w:sz w:val="28"/>
           <w:szCs w:val="28"/>
         </w:rPr>
-        <w:t>2)</w:t>
-      </w:r>
-      <w:r>
-        <w:rPr>
-          <w:rFonts w:ascii="Times New Roman" w:hAnsi="Times New Roman" w:cs="Times New Roman"/>
-          <w:sz w:val="28"/>
-          <w:szCs w:val="28"/>
-        </w:rPr>
-        <w:t xml:space="preserve">Пирамидальная сортировка обеспечивает более конкурентоспособное время выполнения на массивах среднего размера (1024 элемента), хотя на больших массивах ее производительность становится сравнимой со </w:t>
+        <w:t xml:space="preserve">2)Пирамидальная сортировка обеспечивает более конкурентоспособное время выполнения на массивах среднего размера (1024 элемента), хотя на больших массивах ее производительность становится сравнимой со </w:t>
       </w:r>
       <w:proofErr w:type="spellStart"/>
       <w:r>
@@ -18382,15 +18429,7 @@
           <w:sz w:val="28"/>
           <w:szCs w:val="28"/>
         </w:rPr>
-        <w:t>2)</w:t>
-      </w:r>
-      <w:r>
-        <w:rPr>
-          <w:rFonts w:ascii="Times New Roman" w:hAnsi="Times New Roman" w:cs="Times New Roman"/>
-          <w:sz w:val="28"/>
-          <w:szCs w:val="28"/>
-        </w:rPr>
-        <w:t xml:space="preserve">Пирамидальная сортировка демонстрирует хорошие результаты на массивах среднего размера, но на больших массивах проигрывает </w:t>
+        <w:t xml:space="preserve">2)Пирамидальная сортировка демонстрирует хорошие результаты на массивах среднего размера, но на больших массивах проигрывает </w:t>
       </w:r>
       <w:proofErr w:type="spellStart"/>
       <w:r>
@@ -18464,15 +18503,7 @@
           <w:sz w:val="28"/>
           <w:szCs w:val="28"/>
         </w:rPr>
-        <w:t>4)</w:t>
-      </w:r>
-      <w:r>
-        <w:rPr>
-          <w:rFonts w:ascii="Times New Roman" w:hAnsi="Times New Roman" w:cs="Times New Roman"/>
-          <w:sz w:val="28"/>
-          <w:szCs w:val="28"/>
-        </w:rPr>
-        <w:t xml:space="preserve">Для массивов небольшого размера можно использовать </w:t>
+        <w:t xml:space="preserve">4)Для массивов небольшого размера можно использовать </w:t>
       </w:r>
       <w:proofErr w:type="spellStart"/>
       <w:r>
@@ -18527,15 +18558,7 @@
           <w:sz w:val="28"/>
           <w:szCs w:val="28"/>
         </w:rPr>
-        <w:t>5)</w:t>
-      </w:r>
-      <w:r>
-        <w:rPr>
-          <w:rFonts w:ascii="Times New Roman" w:hAnsi="Times New Roman" w:cs="Times New Roman"/>
-          <w:sz w:val="28"/>
-          <w:szCs w:val="28"/>
-        </w:rPr>
-        <w:t>При работе с массивами среднего размера рекомендуется использовать пирамидальную сортировку для обеспечения приемлемой производительности.</w:t>
+        <w:t>5)При работе с массивами среднего размера рекомендуется использовать пирамидальную сортировку для обеспечения приемлемой производительности.</w:t>
       </w:r>
     </w:p>
     <w:p>
@@ -18552,15 +18575,7 @@
           <w:sz w:val="28"/>
           <w:szCs w:val="28"/>
         </w:rPr>
-        <w:t>6)</w:t>
-      </w:r>
-      <w:r>
-        <w:rPr>
-          <w:rFonts w:ascii="Times New Roman" w:hAnsi="Times New Roman" w:cs="Times New Roman"/>
-          <w:sz w:val="28"/>
-          <w:szCs w:val="28"/>
-        </w:rPr>
-        <w:t xml:space="preserve">Для массивов большего размера наиболее эффективной оказывается </w:t>
+        <w:t xml:space="preserve">6)Для массивов большего размера наиболее эффективной оказывается </w:t>
       </w:r>
       <w:proofErr w:type="spellStart"/>
       <w:r>
@@ -18625,7 +18640,7 @@
 </file>
 
 <file path=word/numbering.xml><?xml version="1.0" encoding="utf-8"?>
-<w:numbering xmlns:wpc="http://schemas.microsoft.com/office/word/2010/wordprocessingCanvas" xmlns:cx="http://schemas.microsoft.com/office/drawing/2014/chartex" xmlns:cx1="http://schemas.microsoft.com/office/drawing/2015/9/8/chartex" xmlns:cx2="http://schemas.microsoft.com/office/drawing/2015/10/21/chartex" xmlns:cx3="http://schemas.microsoft.com/office/drawing/2016/5/9/chartex" xmlns:cx4="http://schemas.microsoft.com/office/drawing/2016/5/10/chartex" xmlns:cx5="http://schemas.microsoft.com/office/drawing/2016/5/11/chartex" xmlns:cx6="http://schemas.microsoft.com/office/drawing/2016/5/12/chartex" xmlns:cx7="http://schemas.microsoft.com/office/drawing/2016/5/13/chartex" xmlns:cx8="http://schemas.microsoft.com/office/drawing/2016/5/14/chartex" xmlns:mc="http://schemas.openxmlformats.org/markup-compatibility/2006" xmlns:aink="http://schemas.microsoft.com/office/drawing/2016/ink" xmlns:am3d="http://schemas.microsoft.com/office/drawing/2017/model3d" xmlns:o="urn:schemas-microsoft-com:office:office" xmlns:r="http://schemas.openxmlformats.org/officeDocument/2006/relationships" xmlns:m="http://schemas.openxmlformats.org/officeDocument/2006/math" xmlns:v="urn:schemas-microsoft-com:vml" xmlns:wp14="http://schemas.microsoft.com/office/word/2010/wordprocessingDrawing" xmlns:wp="http://schemas.openxmlformats.org/drawingml/2006/wordprocessingDrawing" xmlns:w10="urn:schemas-microsoft-com:office:word" xmlns:w="http://schemas.openxmlformats.org/wordprocessingml/2006/main" xmlns:w14="http://schemas.microsoft.com/office/word/2010/wordml" xmlns:w15="http://schemas.microsoft.com/office/word/2012/wordml" xmlns:w16cex="http://schemas.microsoft.com/office/word/2018/wordml/cex" xmlns:w16cid="http://schemas.microsoft.com/office/word/2016/wordml/cid" xmlns:w16="http://schemas.microsoft.com/office/word/2018/wordml" xmlns:w16sdtdh="http://schemas.microsoft.com/office/word/2020/wordml/sdtdatahash" xmlns:w16se="http://schemas.microsoft.com/office/word/2015/wordml/symex" xmlns:wpg="http://schemas.microsoft.com/office/word/2010/wordprocessingGroup" xmlns:wpi="http://schemas.microsoft.com/office/word/2010/wordprocessingInk" xmlns:wne="http://schemas.microsoft.com/office/word/2006/wordml" xmlns:wps="http://schemas.microsoft.com/office/word/2010/wordprocessingShape" mc:Ignorable="w14 w15 w16se w16cid w16 w16cex w16sdtdh wp14">
+<w:numbering xmlns:wpc="http://schemas.microsoft.com/office/word/2010/wordprocessingCanvas" xmlns:cx="http://schemas.microsoft.com/office/drawing/2014/chartex" xmlns:cx1="http://schemas.microsoft.com/office/drawing/2015/9/8/chartex" xmlns:cx2="http://schemas.microsoft.com/office/drawing/2015/10/21/chartex" xmlns:cx3="http://schemas.microsoft.com/office/drawing/2016/5/9/chartex" xmlns:cx4="http://schemas.microsoft.com/office/drawing/2016/5/10/chartex" xmlns:cx5="http://schemas.microsoft.com/office/drawing/2016/5/11/chartex" xmlns:cx6="http://schemas.microsoft.com/office/drawing/2016/5/12/chartex" xmlns:cx7="http://schemas.microsoft.com/office/drawing/2016/5/13/chartex" xmlns:cx8="http://schemas.microsoft.com/office/drawing/2016/5/14/chartex" xmlns:mc="http://schemas.openxmlformats.org/markup-compatibility/2006" xmlns:aink="http://schemas.microsoft.com/office/drawing/2016/ink" xmlns:am3d="http://schemas.microsoft.com/office/drawing/2017/model3d" xmlns:o="urn:schemas-microsoft-com:office:office" xmlns:r="http://schemas.openxmlformats.org/officeDocument/2006/relationships" xmlns:m="http://schemas.openxmlformats.org/officeDocument/2006/math" xmlns:v="urn:schemas-microsoft-com:vml" xmlns:wp14="http://schemas.microsoft.com/office/word/2010/wordprocessingDrawing" xmlns:wp="http://schemas.openxmlformats.org/drawingml/2006/wordprocessingDrawing" xmlns:w10="urn:schemas-microsoft-com:office:word" xmlns:w="http://schemas.openxmlformats.org/wordprocessingml/2006/main" xmlns:w14="http://schemas.microsoft.com/office/word/2010/wordml" xmlns:w15="http://schemas.microsoft.com/office/word/2012/wordml" xmlns:w16cid="http://schemas.microsoft.com/office/word/2016/wordml/cid" xmlns:w16se="http://schemas.microsoft.com/office/word/2015/wordml/symex" xmlns:wpg="http://schemas.microsoft.com/office/word/2010/wordprocessingGroup" xmlns:wpi="http://schemas.microsoft.com/office/word/2010/wordprocessingInk" xmlns:wne="http://schemas.microsoft.com/office/word/2006/wordml" xmlns:wps="http://schemas.microsoft.com/office/word/2010/wordprocessingShape" mc:Ignorable="w14 w15 w16se w16cid wp14">
   <w:abstractNum w:abstractNumId="0" w15:restartNumberingAfterBreak="0">
     <w:nsid w:val="12E33698"/>
     <w:multiLevelType w:val="multilevel"/>
@@ -19202,7 +19217,7 @@
   <w:abstractNum w:abstractNumId="5" w15:restartNumberingAfterBreak="0">
     <w:nsid w:val="67D7767F"/>
     <w:multiLevelType w:val="multilevel"/>
-    <w:tmpl w:val="666E2636"/>
+    <w:tmpl w:val="20C4464A"/>
     <w:lvl w:ilvl="0">
       <w:start w:val="1"/>
       <w:numFmt w:val="decimal"/>
@@ -19210,10 +19225,13 @@
       <w:lvlJc w:val="left"/>
       <w:pPr>
         <w:tabs>
-          <w:tab w:val="num" w:pos="720"/>
+          <w:tab w:val="num" w:pos="785"/>
         </w:tabs>
-        <w:ind w:left="720" w:hanging="360"/>
-      </w:pPr>
+        <w:ind w:left="785" w:hanging="360"/>
+      </w:pPr>
+      <w:rPr>
+        <w:b w:val="0"/>
+      </w:rPr>
     </w:lvl>
     <w:lvl w:ilvl="1" w:tentative="1">
       <w:start w:val="1"/>
@@ -19334,7 +19352,7 @@
 </file>
 
 <file path=word/styles.xml><?xml version="1.0" encoding="utf-8"?>
-<w:styles xmlns:mc="http://schemas.openxmlformats.org/markup-compatibility/2006" xmlns:r="http://schemas.openxmlformats.org/officeDocument/2006/relationships" xmlns:w="http://schemas.openxmlformats.org/wordprocessingml/2006/main" xmlns:w14="http://schemas.microsoft.com/office/word/2010/wordml" xmlns:w15="http://schemas.microsoft.com/office/word/2012/wordml" xmlns:w16cex="http://schemas.microsoft.com/office/word/2018/wordml/cex" xmlns:w16cid="http://schemas.microsoft.com/office/word/2016/wordml/cid" xmlns:w16="http://schemas.microsoft.com/office/word/2018/wordml" xmlns:w16sdtdh="http://schemas.microsoft.com/office/word/2020/wordml/sdtdatahash" xmlns:w16se="http://schemas.microsoft.com/office/word/2015/wordml/symex" mc:Ignorable="w14 w15 w16se w16cid w16 w16cex w16sdtdh">
+<w:styles xmlns:mc="http://schemas.openxmlformats.org/markup-compatibility/2006" xmlns:r="http://schemas.openxmlformats.org/officeDocument/2006/relationships" xmlns:w="http://schemas.openxmlformats.org/wordprocessingml/2006/main" xmlns:w14="http://schemas.microsoft.com/office/word/2010/wordml" xmlns:w15="http://schemas.microsoft.com/office/word/2012/wordml" xmlns:w16cid="http://schemas.microsoft.com/office/word/2016/wordml/cid" xmlns:w16se="http://schemas.microsoft.com/office/word/2015/wordml/symex" mc:Ignorable="w14 w15 w16se w16cid">
   <w:docDefaults>
     <w:rPrDefault>
       <w:rPr>
@@ -19350,7 +19368,7 @@
       </w:pPr>
     </w:pPrDefault>
   </w:docDefaults>
-  <w:latentStyles w:defLockedState="0" w:defUIPriority="99" w:defSemiHidden="0" w:defUnhideWhenUsed="0" w:defQFormat="0" w:count="376">
+  <w:latentStyles w:defLockedState="0" w:defUIPriority="99" w:defSemiHidden="0" w:defUnhideWhenUsed="0" w:defQFormat="0" w:count="375">
     <w:lsdException w:name="Normal" w:uiPriority="0" w:qFormat="1"/>
     <w:lsdException w:name="heading 1" w:uiPriority="9" w:qFormat="1"/>
     <w:lsdException w:name="heading 2" w:semiHidden="1" w:uiPriority="9" w:unhideWhenUsed="1" w:qFormat="1"/>
@@ -19726,7 +19744,6 @@
     <w:lsdException w:name="Smart Hyperlink" w:semiHidden="1" w:unhideWhenUsed="1"/>
     <w:lsdException w:name="Hashtag" w:semiHidden="1" w:unhideWhenUsed="1"/>
     <w:lsdException w:name="Unresolved Mention" w:semiHidden="1" w:unhideWhenUsed="1"/>
-    <w:lsdException w:name="Smart Link" w:semiHidden="1" w:unhideWhenUsed="1"/>
   </w:latentStyles>
   <w:style w:type="paragraph" w:default="1" w:styleId="a">
     <w:name w:val="Normal"/>
@@ -19740,6 +19757,7 @@
   <w:style w:type="character" w:default="1" w:styleId="a0">
     <w:name w:val="Default Paragraph Font"/>
     <w:uiPriority w:val="1"/>
+    <w:semiHidden/>
     <w:unhideWhenUsed/>
   </w:style>
   <w:style w:type="table" w:default="1" w:styleId="a1">

</xml_diff>